<commit_message>
Task #2 - Review
</commit_message>
<xml_diff>
--- a/tasks/review/mec_s2_gr_aw11m_mihai_valentin.docx
+++ b/tasks/review/mec_s2_gr_aw11m_mihai_valentin.docx
@@ -14,6 +14,7 @@
           <w:b w:val="false"/>
           <w:bCs w:val="false"/>
           <w:i w:val="false"/>
+          <w:i w:val="false"/>
           <w:caps w:val="false"/>
           <w:smallCaps w:val="false"/>
           <w:strike w:val="false"/>
@@ -55,6 +56,8 @@
         <w:rPr>
           <w:rFonts w:ascii="Times New Roman" w:hAnsi="Times New Roman"/>
           <w:b w:val="false"/>
+          <w:b w:val="false"/>
+          <w:i w:val="false"/>
           <w:i w:val="false"/>
           <w:caps w:val="false"/>
           <w:smallCaps w:val="false"/>
@@ -108,7 +111,7 @@
           <w:u w:val="none"/>
           <w:effect w:val="none"/>
         </w:rPr>
-        <w:t>Стремительное развитие веб программирования, а также повышение сложности задач привело к появлению множества шаблонов проектирования. Шаблон REST API является наиболее популярным, за счет своей гибкости и простоты использования. Однако, он не имеет строго стандарта, что вызывает проблемы совместимости.</w:t>
+        <w:t>Стремительное развитие веб программирования, а также повышение сложности задач привело к появлению множества шаблонов проектирования. Шаблон REST API является наиболее популярным за счет своей гибкости и простоты использования. Однако, он не имеет строго стандарта, что вызывает проблемы совместимости.</w:t>
       </w:r>
     </w:p>
     <w:p>
@@ -134,7 +137,39 @@
           <w:u w:val="none"/>
           <w:effect w:val="none"/>
         </w:rPr>
-        <w:t xml:space="preserve">Автор сатьи провел анализ существующих практик для имплементирования архитектуры REST API и систематизировал их в виде рекомендаций. </w:t>
+        <w:t>Автор с</w:t>
+      </w:r>
+      <w:r>
+        <w:rPr>
+          <w:rFonts w:ascii="Times New Roman" w:hAnsi="Times New Roman"/>
+          <w:b w:val="false"/>
+          <w:i w:val="false"/>
+          <w:caps w:val="false"/>
+          <w:smallCaps w:val="false"/>
+          <w:strike w:val="false"/>
+          <w:dstrike w:val="false"/>
+          <w:color w:val="000000"/>
+          <w:sz w:val="24"/>
+          <w:u w:val="none"/>
+          <w:effect w:val="none"/>
+        </w:rPr>
+        <w:t>т</w:t>
+      </w:r>
+      <w:r>
+        <w:rPr>
+          <w:rFonts w:ascii="Times New Roman" w:hAnsi="Times New Roman"/>
+          <w:b w:val="false"/>
+          <w:i w:val="false"/>
+          <w:caps w:val="false"/>
+          <w:smallCaps w:val="false"/>
+          <w:strike w:val="false"/>
+          <w:dstrike w:val="false"/>
+          <w:color w:val="000000"/>
+          <w:sz w:val="24"/>
+          <w:u w:val="none"/>
+          <w:effect w:val="none"/>
+        </w:rPr>
+        <w:t xml:space="preserve">атьи провел анализ существующих практик для имплементирования архитектуры REST API и систематизировал их в виде рекомендаций. </w:t>
       </w:r>
       <w:r>
         <w:rPr>
@@ -203,6 +238,8 @@
         <w:rPr>
           <w:rFonts w:ascii="Times New Roman" w:hAnsi="Times New Roman"/>
           <w:b w:val="false"/>
+          <w:b w:val="false"/>
+          <w:i w:val="false"/>
           <w:i w:val="false"/>
           <w:caps w:val="false"/>
           <w:smallCaps w:val="false"/>
@@ -254,135 +291,39 @@
           <w:u w:val="none"/>
           <w:effect w:val="none"/>
         </w:rPr>
-        <w:t>Исследователь на примере конкретного приложения демонстрирует наилучшие решени</w:t>
-      </w:r>
-      <w:r>
-        <w:rPr>
-          <w:rFonts w:ascii="Times New Roman" w:hAnsi="Times New Roman"/>
-          <w:b w:val="false"/>
-          <w:i w:val="false"/>
-          <w:caps w:val="false"/>
-          <w:smallCaps w:val="false"/>
-          <w:strike w:val="false"/>
-          <w:dstrike w:val="false"/>
-          <w:color w:val="000000"/>
-          <w:sz w:val="24"/>
-          <w:u w:val="none"/>
-          <w:effect w:val="none"/>
-        </w:rPr>
-        <w:t xml:space="preserve">е </w:t>
-      </w:r>
-      <w:r>
-        <w:rPr>
-          <w:rFonts w:ascii="Times New Roman" w:hAnsi="Times New Roman"/>
-          <w:b w:val="false"/>
-          <w:i w:val="false"/>
-          <w:caps w:val="false"/>
-          <w:smallCaps w:val="false"/>
-          <w:strike w:val="false"/>
-          <w:dstrike w:val="false"/>
-          <w:color w:val="000000"/>
-          <w:sz w:val="24"/>
-          <w:u w:val="none"/>
-          <w:effect w:val="none"/>
-        </w:rPr>
-        <w:t>задач</w:t>
-      </w:r>
-      <w:r>
-        <w:rPr>
-          <w:rFonts w:ascii="Times New Roman" w:hAnsi="Times New Roman"/>
-          <w:b w:val="false"/>
-          <w:i w:val="false"/>
-          <w:caps w:val="false"/>
-          <w:smallCaps w:val="false"/>
-          <w:strike w:val="false"/>
-          <w:dstrike w:val="false"/>
-          <w:color w:val="000000"/>
-          <w:sz w:val="24"/>
-          <w:u w:val="none"/>
-          <w:effect w:val="none"/>
-        </w:rPr>
-        <w:t>и</w:t>
-      </w:r>
-      <w:r>
-        <w:rPr>
-          <w:rFonts w:ascii="Times New Roman" w:hAnsi="Times New Roman"/>
-          <w:b w:val="false"/>
-          <w:i w:val="false"/>
-          <w:caps w:val="false"/>
-          <w:smallCaps w:val="false"/>
-          <w:strike w:val="false"/>
-          <w:dstrike w:val="false"/>
-          <w:color w:val="000000"/>
-          <w:sz w:val="24"/>
-          <w:u w:val="none"/>
-          <w:effect w:val="none"/>
-        </w:rPr>
-        <w:t xml:space="preserve">, </w:t>
-      </w:r>
-      <w:r>
-        <w:rPr>
-          <w:rFonts w:ascii="Times New Roman" w:hAnsi="Times New Roman"/>
-          <w:b w:val="false"/>
-          <w:i w:val="false"/>
-          <w:caps w:val="false"/>
-          <w:smallCaps w:val="false"/>
-          <w:strike w:val="false"/>
-          <w:dstrike w:val="false"/>
-          <w:color w:val="000000"/>
-          <w:sz w:val="24"/>
-          <w:u w:val="none"/>
-          <w:effect w:val="none"/>
-        </w:rPr>
-        <w:t xml:space="preserve">которое </w:t>
-      </w:r>
-      <w:r>
-        <w:rPr>
-          <w:rFonts w:ascii="Times New Roman" w:hAnsi="Times New Roman"/>
-          <w:b w:val="false"/>
-          <w:i w:val="false"/>
-          <w:caps w:val="false"/>
-          <w:smallCaps w:val="false"/>
-          <w:strike w:val="false"/>
-          <w:dstrike w:val="false"/>
-          <w:color w:val="000000"/>
-          <w:sz w:val="24"/>
-          <w:u w:val="none"/>
-          <w:effect w:val="none"/>
-        </w:rPr>
-        <w:t>подкрепл</w:t>
-      </w:r>
-      <w:r>
-        <w:rPr>
-          <w:rFonts w:ascii="Times New Roman" w:hAnsi="Times New Roman"/>
-          <w:b w:val="false"/>
-          <w:i w:val="false"/>
-          <w:caps w:val="false"/>
-          <w:smallCaps w:val="false"/>
-          <w:strike w:val="false"/>
-          <w:dstrike w:val="false"/>
-          <w:color w:val="000000"/>
-          <w:sz w:val="24"/>
-          <w:u w:val="none"/>
-          <w:effect w:val="none"/>
-        </w:rPr>
-        <w:t>ено</w:t>
-      </w:r>
-      <w:r>
-        <w:rPr>
-          <w:rFonts w:ascii="Times New Roman" w:hAnsi="Times New Roman"/>
-          <w:b w:val="false"/>
-          <w:i w:val="false"/>
-          <w:caps w:val="false"/>
-          <w:smallCaps w:val="false"/>
-          <w:strike w:val="false"/>
-          <w:dstrike w:val="false"/>
-          <w:color w:val="000000"/>
-          <w:sz w:val="24"/>
-          <w:u w:val="none"/>
-          <w:effect w:val="none"/>
-        </w:rPr>
-        <w:t xml:space="preserve"> </w:t>
+        <w:t>Исследователь на примере конкретного приложения демонстрирует наилучш</w:t>
+      </w:r>
+      <w:r>
+        <w:rPr>
+          <w:rFonts w:ascii="Times New Roman" w:hAnsi="Times New Roman"/>
+          <w:b w:val="false"/>
+          <w:i w:val="false"/>
+          <w:caps w:val="false"/>
+          <w:smallCaps w:val="false"/>
+          <w:strike w:val="false"/>
+          <w:dstrike w:val="false"/>
+          <w:color w:val="000000"/>
+          <w:sz w:val="24"/>
+          <w:u w:val="none"/>
+          <w:effect w:val="none"/>
+        </w:rPr>
+        <w:t>е</w:t>
+      </w:r>
+      <w:r>
+        <w:rPr>
+          <w:rFonts w:ascii="Times New Roman" w:hAnsi="Times New Roman"/>
+          <w:b w:val="false"/>
+          <w:i w:val="false"/>
+          <w:caps w:val="false"/>
+          <w:smallCaps w:val="false"/>
+          <w:strike w:val="false"/>
+          <w:dstrike w:val="false"/>
+          <w:color w:val="000000"/>
+          <w:sz w:val="24"/>
+          <w:u w:val="none"/>
+          <w:effect w:val="none"/>
+        </w:rPr>
+        <w:t xml:space="preserve">е решение задачи, которое подкреплено </w:t>
       </w:r>
       <w:r>
         <w:rPr>
@@ -430,6 +371,8 @@
         <w:rPr>
           <w:rFonts w:ascii="Times New Roman" w:hAnsi="Times New Roman"/>
           <w:b w:val="false"/>
+          <w:b w:val="false"/>
+          <w:i w:val="false"/>
           <w:i w:val="false"/>
           <w:caps w:val="false"/>
           <w:smallCaps w:val="false"/>
@@ -465,7 +408,6 @@
           <w:ilvl w:val="0"/>
           <w:numId w:val="2"/>
         </w:numPr>
-        <w:pBdr/>
         <w:tabs>
           <w:tab w:val="clear" w:pos="709"/>
           <w:tab w:val="left" w:pos="0" w:leader="none"/>
@@ -477,6 +419,8 @@
         <w:rPr>
           <w:rFonts w:ascii="Times New Roman" w:hAnsi="Times New Roman"/>
           <w:b w:val="false"/>
+          <w:b w:val="false"/>
+          <w:i w:val="false"/>
           <w:i w:val="false"/>
           <w:caps w:val="false"/>
           <w:smallCaps w:val="false"/>
@@ -512,7 +456,6 @@
           <w:ilvl w:val="0"/>
           <w:numId w:val="2"/>
         </w:numPr>
-        <w:pBdr/>
         <w:tabs>
           <w:tab w:val="clear" w:pos="709"/>
           <w:tab w:val="left" w:pos="0" w:leader="none"/>
@@ -524,6 +467,8 @@
         <w:rPr>
           <w:rFonts w:ascii="Times New Roman" w:hAnsi="Times New Roman"/>
           <w:b w:val="false"/>
+          <w:b w:val="false"/>
+          <w:i w:val="false"/>
           <w:i w:val="false"/>
           <w:caps w:val="false"/>
           <w:smallCaps w:val="false"/>
@@ -559,7 +504,6 @@
           <w:ilvl w:val="0"/>
           <w:numId w:val="2"/>
         </w:numPr>
-        <w:pBdr/>
         <w:tabs>
           <w:tab w:val="clear" w:pos="709"/>
           <w:tab w:val="left" w:pos="0" w:leader="none"/>
@@ -632,6 +576,8 @@
         <w:rPr>
           <w:rFonts w:ascii="Times New Roman" w:hAnsi="Times New Roman"/>
           <w:b w:val="false"/>
+          <w:b w:val="false"/>
+          <w:i w:val="false"/>
           <w:i w:val="false"/>
           <w:caps w:val="false"/>
           <w:smallCaps w:val="false"/>
@@ -667,7 +613,6 @@
           <w:ilvl w:val="0"/>
           <w:numId w:val="3"/>
         </w:numPr>
-        <w:pBdr/>
         <w:tabs>
           <w:tab w:val="clear" w:pos="709"/>
           <w:tab w:val="left" w:pos="0" w:leader="none"/>
@@ -679,6 +624,8 @@
         <w:rPr>
           <w:rFonts w:ascii="Times New Roman" w:hAnsi="Times New Roman"/>
           <w:b w:val="false"/>
+          <w:b w:val="false"/>
+          <w:i w:val="false"/>
           <w:i w:val="false"/>
           <w:caps w:val="false"/>
           <w:smallCaps w:val="false"/>
@@ -714,7 +661,6 @@
           <w:ilvl w:val="0"/>
           <w:numId w:val="3"/>
         </w:numPr>
-        <w:pBdr/>
         <w:tabs>
           <w:tab w:val="clear" w:pos="709"/>
           <w:tab w:val="left" w:pos="0" w:leader="none"/>
@@ -726,6 +672,8 @@
         <w:rPr>
           <w:rFonts w:ascii="Times New Roman" w:hAnsi="Times New Roman"/>
           <w:b w:val="false"/>
+          <w:b w:val="false"/>
+          <w:i w:val="false"/>
           <w:i w:val="false"/>
           <w:caps w:val="false"/>
           <w:smallCaps w:val="false"/>
@@ -764,6 +712,8 @@
         <w:rPr>
           <w:rFonts w:ascii="Times New Roman" w:hAnsi="Times New Roman"/>
           <w:b w:val="false"/>
+          <w:b w:val="false"/>
+          <w:i w:val="false"/>
           <w:i w:val="false"/>
           <w:caps w:val="false"/>
           <w:smallCaps w:val="false"/>
@@ -815,7 +765,7 @@
           <w:effect w:val="none"/>
         </w:rPr>
         <w:tab/>
-        <w:t xml:space="preserve">Работа содержит четко аргументированный и подкрепленный примерами набор подходов к проектированию REST API, а также вывод обобщающий все приведенные доводы и </w:t>
+        <w:t xml:space="preserve">Работа содержит четко аргументированный и подкрепленный примерами набор подходов к проектированию REST API, а также вывод, обобщающий все приведенные доводы, и </w:t>
       </w:r>
       <w:r>
         <w:rPr>
@@ -862,6 +812,8 @@
         <w:rPr>
           <w:rFonts w:ascii="Times New Roman" w:hAnsi="Times New Roman"/>
           <w:b w:val="false"/>
+          <w:b w:val="false"/>
+          <w:i w:val="false"/>
           <w:i w:val="false"/>
           <w:caps w:val="false"/>
           <w:smallCaps w:val="false"/>
@@ -888,7 +840,7 @@
           <w:effect w:val="none"/>
         </w:rPr>
         <w:tab/>
-        <w:t>Статья Кришна Шринивасан “REST API BEST PRACTICES” соответствует всем требованиям, предъявляемым к работам такого рода и может быть рекомендована к печати.</w:t>
+        <w:t>Статья Кришна Шринивасан “REST API BEST PRACTICES” соответствует всем требованиям, предъявляемым к работам такого рода, и может быть рекомендована к печати.</w:t>
       </w:r>
     </w:p>
     <w:p>
@@ -900,6 +852,8 @@
         <w:rPr>
           <w:rFonts w:ascii="Times New Roman" w:hAnsi="Times New Roman"/>
           <w:b w:val="false"/>
+          <w:b w:val="false"/>
+          <w:i w:val="false"/>
           <w:i w:val="false"/>
           <w:caps w:val="false"/>
           <w:smallCaps w:val="false"/>
@@ -1383,6 +1337,7 @@
       <w:rPr>
         <w:rFonts w:ascii="Liberation Serif" w:hAnsi="Liberation Serif" w:eastAsia="Noto Serif CJK SC" w:cs="Lohit Devanagari"/>
         <w:kern w:val="2"/>
+        <w:sz w:val="20"/>
         <w:szCs w:val="24"/>
         <w:lang w:val="en-US" w:eastAsia="zh-CN" w:bidi="hi-IN"/>
       </w:rPr>
@@ -1399,7 +1354,7 @@
     <w:pPr>
       <w:widowControl/>
       <w:suppressAutoHyphens w:val="true"/>
-      <w:overflowPunct w:val="false"/>
+      <w:overflowPunct w:val="true"/>
       <w:bidi w:val="0"/>
       <w:spacing w:before="0" w:after="0"/>
       <w:jc w:val="left"/>

</xml_diff>